<commit_message>
added copying the old tables
</commit_message>
<xml_diff>
--- a/Templates/Inbound/Template_DTD.docx
+++ b/Templates/Inbound/Template_DTD.docx
@@ -6,8 +6,6 @@
       <w:pPr>
         <w:ind w:left="720"/>
       </w:pPr>
-      <w:bookmarkStart w:id="0" w:name="_GoBack"/>
-      <w:bookmarkEnd w:id="0"/>
       <w:r>
         <w:rPr>
           <w:rFonts w:cs="Arial"/>
@@ -2582,8 +2580,8 @@
         </w:rPr>
         <w:fldChar w:fldCharType="end"/>
       </w:r>
-      <w:bookmarkStart w:id="1" w:name="_Toc349467647"/>
-      <w:bookmarkStart w:id="2" w:name="_Toc469213421"/>
+      <w:bookmarkStart w:id="0" w:name="_Toc349467647"/>
+      <w:bookmarkStart w:id="1" w:name="_Toc469213421"/>
       <w:r>
         <w:rPr>
           <w:szCs w:val="32"/>
@@ -2600,13 +2598,13 @@
           <w:rFonts w:cstheme="minorHAnsi"/>
         </w:rPr>
       </w:pPr>
-      <w:bookmarkStart w:id="3" w:name="_Toc472356904"/>
-      <w:bookmarkStart w:id="4" w:name="_Toc472360891"/>
-      <w:bookmarkStart w:id="5" w:name="_Toc507058510"/>
-      <w:bookmarkStart w:id="6" w:name="_Toc509160933"/>
-      <w:bookmarkStart w:id="7" w:name="_Toc509238910"/>
-      <w:bookmarkStart w:id="8" w:name="_Toc40351554"/>
-      <w:bookmarkStart w:id="9" w:name="_Toc472352685"/>
+      <w:bookmarkStart w:id="2" w:name="_Toc472356904"/>
+      <w:bookmarkStart w:id="3" w:name="_Toc472360891"/>
+      <w:bookmarkStart w:id="4" w:name="_Toc507058510"/>
+      <w:bookmarkStart w:id="5" w:name="_Toc509160933"/>
+      <w:bookmarkStart w:id="6" w:name="_Toc509238910"/>
+      <w:bookmarkStart w:id="7" w:name="_Toc40351554"/>
+      <w:bookmarkStart w:id="8" w:name="_Toc472352685"/>
       <w:r>
         <w:rPr>
           <w:rFonts w:cstheme="minorHAnsi"/>
@@ -2614,12 +2612,12 @@
         <w:lastRenderedPageBreak/>
         <w:t>Record of Changes</w:t>
       </w:r>
+      <w:bookmarkEnd w:id="2"/>
       <w:bookmarkEnd w:id="3"/>
       <w:bookmarkEnd w:id="4"/>
       <w:bookmarkEnd w:id="5"/>
       <w:bookmarkEnd w:id="6"/>
       <w:bookmarkEnd w:id="7"/>
-      <w:bookmarkEnd w:id="8"/>
     </w:p>
     <w:tbl>
       <w:tblPr>
@@ -2642,7 +2640,7 @@
             <w:cnfStyle w:val="001000000100" w:firstRow="0" w:lastRow="0" w:firstColumn="1" w:lastColumn="0" w:oddVBand="0" w:evenVBand="0" w:oddHBand="0" w:evenHBand="0" w:firstRowFirstColumn="1" w:firstRowLastColumn="0" w:lastRowFirstColumn="0" w:lastRowLastColumn="0"/>
             <w:tcW w:w="687" w:type="pct"/>
           </w:tcPr>
-          <w:bookmarkEnd w:id="9"/>
+          <w:bookmarkEnd w:id="8"/>
           <w:p>
             <w:pPr>
               <w:spacing w:before="60" w:after="60"/>
@@ -3260,11 +3258,11 @@
           <w:rFonts w:cstheme="minorHAnsi"/>
         </w:rPr>
       </w:pPr>
-      <w:bookmarkStart w:id="10" w:name="_Toc507058511"/>
-      <w:bookmarkStart w:id="11" w:name="_Toc509160934"/>
-      <w:bookmarkStart w:id="12" w:name="_Toc509238517"/>
-      <w:bookmarkStart w:id="13" w:name="_Toc509238911"/>
-      <w:bookmarkStart w:id="14" w:name="_Toc40351555"/>
+      <w:bookmarkStart w:id="9" w:name="_Toc507058511"/>
+      <w:bookmarkStart w:id="10" w:name="_Toc509160934"/>
+      <w:bookmarkStart w:id="11" w:name="_Toc509238517"/>
+      <w:bookmarkStart w:id="12" w:name="_Toc509238911"/>
+      <w:bookmarkStart w:id="13" w:name="_Toc40351555"/>
       <w:r>
         <w:rPr>
           <w:rFonts w:cstheme="minorHAnsi"/>
@@ -3272,11 +3270,11 @@
         <w:lastRenderedPageBreak/>
         <w:t>Approvals</w:t>
       </w:r>
+      <w:bookmarkEnd w:id="9"/>
       <w:bookmarkEnd w:id="10"/>
       <w:bookmarkEnd w:id="11"/>
       <w:bookmarkEnd w:id="12"/>
       <w:bookmarkEnd w:id="13"/>
-      <w:bookmarkEnd w:id="14"/>
     </w:p>
     <w:p>
       <w:pPr>
@@ -3671,22 +3669,23 @@
           <w:rFonts w:cstheme="minorHAnsi"/>
         </w:rPr>
       </w:pPr>
-      <w:bookmarkStart w:id="15" w:name="_Toc197017154"/>
-      <w:bookmarkStart w:id="16" w:name="_Toc197021923"/>
-      <w:bookmarkStart w:id="17" w:name="_Toc292279893"/>
-      <w:bookmarkStart w:id="18" w:name="_Toc472356906"/>
-      <w:bookmarkStart w:id="19" w:name="_Toc472360893"/>
-      <w:bookmarkStart w:id="20" w:name="_Toc507058512"/>
-      <w:bookmarkStart w:id="21" w:name="_Toc509160935"/>
-      <w:bookmarkStart w:id="22" w:name="_Toc509238518"/>
-      <w:bookmarkStart w:id="23" w:name="_Toc509238912"/>
-      <w:bookmarkStart w:id="24" w:name="_Toc40351556"/>
+      <w:bookmarkStart w:id="14" w:name="_Toc197017154"/>
+      <w:bookmarkStart w:id="15" w:name="_Toc197021923"/>
+      <w:bookmarkStart w:id="16" w:name="_Toc292279893"/>
+      <w:bookmarkStart w:id="17" w:name="_Toc472356906"/>
+      <w:bookmarkStart w:id="18" w:name="_Toc472360893"/>
+      <w:bookmarkStart w:id="19" w:name="_Toc507058512"/>
+      <w:bookmarkStart w:id="20" w:name="_Toc509160935"/>
+      <w:bookmarkStart w:id="21" w:name="_Toc509238518"/>
+      <w:bookmarkStart w:id="22" w:name="_Toc509238912"/>
+      <w:bookmarkStart w:id="23" w:name="_Toc40351556"/>
       <w:r>
         <w:rPr>
           <w:rFonts w:cstheme="minorHAnsi"/>
         </w:rPr>
         <w:t>Distribution List</w:t>
       </w:r>
+      <w:bookmarkEnd w:id="14"/>
       <w:bookmarkEnd w:id="15"/>
       <w:bookmarkEnd w:id="16"/>
       <w:bookmarkEnd w:id="17"/>
@@ -3696,7 +3695,6 @@
       <w:bookmarkEnd w:id="21"/>
       <w:bookmarkEnd w:id="22"/>
       <w:bookmarkEnd w:id="23"/>
-      <w:bookmarkEnd w:id="24"/>
     </w:p>
     <w:p>
       <w:pPr>
@@ -3981,14 +3979,14 @@
           <w:rFonts w:cstheme="minorHAnsi"/>
         </w:rPr>
       </w:pPr>
-      <w:bookmarkStart w:id="25" w:name="_Toc292279894"/>
-      <w:bookmarkStart w:id="26" w:name="_Toc472356907"/>
-      <w:bookmarkStart w:id="27" w:name="_Toc472360894"/>
-      <w:bookmarkStart w:id="28" w:name="_Toc507058513"/>
-      <w:bookmarkStart w:id="29" w:name="_Toc509160936"/>
-      <w:bookmarkStart w:id="30" w:name="_Toc509238519"/>
-      <w:bookmarkStart w:id="31" w:name="_Toc509238913"/>
-      <w:bookmarkStart w:id="32" w:name="_Toc40351557"/>
+      <w:bookmarkStart w:id="24" w:name="_Toc292279894"/>
+      <w:bookmarkStart w:id="25" w:name="_Toc472356907"/>
+      <w:bookmarkStart w:id="26" w:name="_Toc472360894"/>
+      <w:bookmarkStart w:id="27" w:name="_Toc507058513"/>
+      <w:bookmarkStart w:id="28" w:name="_Toc509160936"/>
+      <w:bookmarkStart w:id="29" w:name="_Toc509238519"/>
+      <w:bookmarkStart w:id="30" w:name="_Toc509238913"/>
+      <w:bookmarkStart w:id="31" w:name="_Toc40351557"/>
       <w:r>
         <w:rPr>
           <w:rFonts w:cstheme="minorHAnsi"/>
@@ -3996,6 +3994,7 @@
         <w:lastRenderedPageBreak/>
         <w:t>Documents References</w:t>
       </w:r>
+      <w:bookmarkEnd w:id="24"/>
       <w:bookmarkEnd w:id="25"/>
       <w:bookmarkEnd w:id="26"/>
       <w:bookmarkEnd w:id="27"/>
@@ -4003,7 +4002,6 @@
       <w:bookmarkEnd w:id="29"/>
       <w:bookmarkEnd w:id="30"/>
       <w:bookmarkEnd w:id="31"/>
-      <w:bookmarkEnd w:id="32"/>
     </w:p>
     <w:tbl>
       <w:tblPr>
@@ -4842,18 +4840,18 @@
           <w:rFonts w:cstheme="minorHAnsi"/>
         </w:rPr>
       </w:pPr>
-      <w:bookmarkStart w:id="33" w:name="_Toc40351558"/>
-      <w:bookmarkStart w:id="34" w:name="_Toc442711465"/>
-      <w:bookmarkStart w:id="35" w:name="_Toc407542749"/>
-      <w:bookmarkStart w:id="36" w:name="_Toc140225171"/>
-      <w:bookmarkStart w:id="37" w:name="_Toc191273344"/>
-      <w:bookmarkStart w:id="38" w:name="_Toc196954172"/>
-      <w:bookmarkStart w:id="39" w:name="_Toc356745397"/>
-      <w:bookmarkStart w:id="40" w:name="_Toc469213424"/>
-      <w:bookmarkStart w:id="41" w:name="_Toc191273323"/>
-      <w:bookmarkStart w:id="42" w:name="_Toc196671520"/>
+      <w:bookmarkStart w:id="32" w:name="_Toc442711465"/>
+      <w:bookmarkStart w:id="33" w:name="_Toc407542749"/>
+      <w:bookmarkStart w:id="34" w:name="_Toc140225171"/>
+      <w:bookmarkStart w:id="35" w:name="_Toc191273344"/>
+      <w:bookmarkStart w:id="36" w:name="_Toc196954172"/>
+      <w:bookmarkStart w:id="37" w:name="_Toc356745397"/>
+      <w:bookmarkStart w:id="38" w:name="_Toc469213424"/>
+      <w:bookmarkStart w:id="39" w:name="_Toc191273323"/>
+      <w:bookmarkStart w:id="40" w:name="_Toc196671520"/>
+      <w:bookmarkStart w:id="41" w:name="_Toc40351558"/>
+      <w:bookmarkEnd w:id="0"/>
       <w:bookmarkEnd w:id="1"/>
-      <w:bookmarkEnd w:id="2"/>
       <w:r>
         <w:rPr>
           <w:rFonts w:cstheme="minorHAnsi"/>
@@ -4861,10 +4859,15 @@
         <w:lastRenderedPageBreak/>
         <w:t>Service Sequence Diagram</w:t>
       </w:r>
-      <w:bookmarkEnd w:id="33"/>
+      <w:bookmarkEnd w:id="41"/>
     </w:p>
     <w:p>
-      <w:bookmarkStart w:id="43" w:name="SequenceDiagram"/>
+      <w:pPr>
+        <w:jc w:val="center"/>
+      </w:pPr>
+      <w:bookmarkStart w:id="42" w:name="SequenceDiagram"/>
+      <w:bookmarkStart w:id="43" w:name="_GoBack"/>
+      <w:bookmarkEnd w:id="42"/>
       <w:bookmarkEnd w:id="43"/>
       <w:r>
         <w:br w:type="page"/>
@@ -6166,8 +6169,8 @@
           </w:p>
         </w:tc>
       </w:tr>
-      <w:bookmarkEnd w:id="34"/>
-      <w:bookmarkEnd w:id="35"/>
+      <w:bookmarkEnd w:id="32"/>
+      <w:bookmarkEnd w:id="33"/>
     </w:tbl>
     <w:p>
       <w:r>
@@ -6237,13 +6240,13 @@
         </w:rPr>
         <w:t>Flow Details</w:t>
       </w:r>
+      <w:bookmarkEnd w:id="34"/>
+      <w:bookmarkEnd w:id="35"/>
       <w:bookmarkEnd w:id="36"/>
       <w:bookmarkEnd w:id="37"/>
       <w:bookmarkEnd w:id="38"/>
       <w:bookmarkEnd w:id="39"/>
       <w:bookmarkEnd w:id="40"/>
-      <w:bookmarkEnd w:id="41"/>
-      <w:bookmarkEnd w:id="42"/>
       <w:bookmarkEnd w:id="45"/>
     </w:p>
     <w:tbl>
@@ -21905,10 +21908,10 @@
                 <v:path o:extrusionok="f" gradientshapeok="t" o:connecttype="rect"/>
                 <o:lock v:ext="edit" aspectratio="t"/>
               </v:shapetype>
-              <v:shape id="_x0000_i1025" type="#_x0000_t75" style="width:90pt;height:30pt" o:ole="">
+              <v:shape id="_x0000_i1025" type="#_x0000_t75" style="width:90.15pt;height:30.05pt" o:ole="">
                 <v:imagedata r:id="rId2" o:title=""/>
               </v:shape>
-              <o:OLEObject Type="Embed" ProgID="PBrush" ShapeID="_x0000_i1025" DrawAspect="Content" ObjectID="_1651396957" r:id="rId3"/>
+              <o:OLEObject Type="Embed" ProgID="PBrush" ShapeID="_x0000_i1025" DrawAspect="Content" ObjectID="_1652192676" r:id="rId3"/>
             </w:object>
           </w:r>
         </w:p>
@@ -21957,10 +21960,10 @@
           <v:path o:extrusionok="f" gradientshapeok="t" o:connecttype="rect"/>
           <o:lock v:ext="edit" aspectratio="t"/>
         </v:shapetype>
-        <v:shape id="_x0000_i1026" type="#_x0000_t75" style="width:39.75pt;height:39.75pt" o:ole="">
+        <v:shape id="_x0000_i1026" type="#_x0000_t75" style="width:40.05pt;height:39.45pt" o:ole="">
           <v:imagedata r:id="rId1" o:title=""/>
         </v:shape>
-        <o:OLEObject Type="Embed" ProgID="PBrush" ShapeID="_x0000_i1026" DrawAspect="Content" ObjectID="_1651396958" r:id="rId2"/>
+        <o:OLEObject Type="Embed" ProgID="PBrush" ShapeID="_x0000_i1026" DrawAspect="Content" ObjectID="_1652192677" r:id="rId2"/>
       </w:object>
     </w:r>
   </w:p>
@@ -27021,7 +27024,7 @@
 </file>
 
 <file path=customXml/itemProps1.xml><?xml version="1.0" encoding="utf-8"?>
-<ds:datastoreItem xmlns:ds="http://schemas.openxmlformats.org/officeDocument/2006/customXml" ds:itemID="{68C66BBA-59CE-432B-AA26-76B2A5B70298}">
+<ds:datastoreItem xmlns:ds="http://schemas.openxmlformats.org/officeDocument/2006/customXml" ds:itemID="{73769115-18DB-490F-8D1B-64C87D8C2164}">
   <ds:schemaRefs>
     <ds:schemaRef ds:uri="http://schemas.openxmlformats.org/officeDocument/2006/bibliography"/>
   </ds:schemaRefs>

</xml_diff>